<commit_message>
update on hypothesis 1
</commit_message>
<xml_diff>
--- a/Hypothesis 1/Hypothesis 1.docx
+++ b/Hypothesis 1/Hypothesis 1.docx
@@ -31,18 +31,7 @@
           <w:szCs w:val="52"/>
           <w14:ligatures w14:val="none"/>
         </w:rPr>
-        <w:t>#</w:t>
-      </w:r>
-      <w:r>
-        <w:rPr>
-          <w:rFonts w:ascii="Arial" w:eastAsia="Times New Roman" w:hAnsi="Arial" w:cs="Arial"/>
-          <w:color w:val="000000"/>
-          <w:kern w:val="0"/>
-          <w:sz w:val="52"/>
-          <w:szCs w:val="52"/>
-          <w14:ligatures w14:val="none"/>
-        </w:rPr>
-        <w:t>3</w:t>
+        <w:t>#3</w:t>
       </w:r>
     </w:p>
     <w:p>
@@ -218,6 +207,31 @@
     </w:p>
     <w:p>
       <w:pPr>
+        <w:spacing w:line="276" w:lineRule="auto"/>
+        <w:rPr>
+          <w:sz w:val="28"/>
+          <w:szCs w:val="28"/>
+        </w:rPr>
+      </w:pPr>
+      <w:r>
+        <w:rPr>
+          <w:b/>
+          <w:bCs/>
+          <w:sz w:val="28"/>
+          <w:szCs w:val="28"/>
+        </w:rPr>
+        <w:t>Research question:</w:t>
+      </w:r>
+      <w:r>
+        <w:rPr>
+          <w:sz w:val="28"/>
+          <w:szCs w:val="28"/>
+        </w:rPr>
+        <w:t xml:space="preserve"> “Do middle-aged customers (30–55) spend more per customer than younger (&lt;30) or older (&gt;55) customers once spending is aggregated per customer?”</w:t>
+      </w:r>
+    </w:p>
+    <w:p>
+      <w:pPr>
         <w:pStyle w:val="ListParagraph"/>
         <w:numPr>
           <w:ilvl w:val="0"/>
@@ -251,21 +265,7 @@
           <w:sz w:val="28"/>
           <w:szCs w:val="28"/>
         </w:rPr>
-        <w:t>etermine whether middle-aged customers (30–55) have higher average total spend per customer than younger (&lt;30) or older (&gt;55) customers in the</w:t>
-      </w:r>
-      <w:r>
-        <w:rPr>
-          <w:sz w:val="28"/>
-          <w:szCs w:val="28"/>
-        </w:rPr>
-        <w:t xml:space="preserve"> </w:t>
-      </w:r>
-      <w:r>
-        <w:rPr>
-          <w:sz w:val="28"/>
-          <w:szCs w:val="28"/>
-        </w:rPr>
-        <w:t>dataset, so we know which age segment drives revenue.</w:t>
+        <w:t>etermine whether middle-aged customers (30–55) have higher average total spend per customer than younger (&lt;30) or older (&gt;55) customers in the dataset, so we know which age segment drives revenue.</w:t>
       </w:r>
     </w:p>
     <w:p>
@@ -461,6 +461,280 @@
         </w:rPr>
         <w:t xml:space="preserve"> (for grouping).</w:t>
       </w:r>
+    </w:p>
+    <w:p>
+      <w:pPr>
+        <w:pStyle w:val="ListParagraph"/>
+        <w:numPr>
+          <w:ilvl w:val="1"/>
+          <w:numId w:val="3"/>
+        </w:numPr>
+        <w:rPr>
+          <w:sz w:val="28"/>
+          <w:szCs w:val="28"/>
+        </w:rPr>
+      </w:pPr>
+      <w:r>
+        <w:rPr>
+          <w:b/>
+          <w:bCs/>
+          <w:sz w:val="28"/>
+          <w:szCs w:val="28"/>
+        </w:rPr>
+        <w:t>Data decisions:</w:t>
+      </w:r>
+      <w:r>
+        <w:rPr>
+          <w:sz w:val="28"/>
+          <w:szCs w:val="28"/>
+        </w:rPr>
+        <w:t xml:space="preserve"> </w:t>
+      </w:r>
+      <w:r>
+        <w:rPr>
+          <w:sz w:val="28"/>
+          <w:szCs w:val="28"/>
+        </w:rPr>
+        <w:t xml:space="preserve"> because </w:t>
+      </w:r>
+      <w:proofErr w:type="spellStart"/>
+      <w:r>
+        <w:rPr>
+          <w:sz w:val="28"/>
+          <w:szCs w:val="28"/>
+        </w:rPr>
+        <w:t>Sales_Cleaned</w:t>
+      </w:r>
+      <w:proofErr w:type="spellEnd"/>
+      <w:r>
+        <w:rPr>
+          <w:sz w:val="28"/>
+          <w:szCs w:val="28"/>
+        </w:rPr>
+        <w:t> is already the processed dataset from Deliverable #2, no extra cleaning steps are planned beyond keeping the columns needed for the analysis.</w:t>
+      </w:r>
+      <w:r>
+        <w:rPr>
+          <w:sz w:val="28"/>
+          <w:szCs w:val="28"/>
+        </w:rPr>
+        <w:br/>
+      </w:r>
+    </w:p>
+    <w:p>
+      <w:pPr>
+        <w:pStyle w:val="ListParagraph"/>
+        <w:numPr>
+          <w:ilvl w:val="0"/>
+          <w:numId w:val="3"/>
+        </w:numPr>
+        <w:rPr>
+          <w:sz w:val="28"/>
+          <w:szCs w:val="28"/>
+        </w:rPr>
+      </w:pPr>
+      <w:r>
+        <w:rPr>
+          <w:b/>
+          <w:bCs/>
+          <w:sz w:val="28"/>
+          <w:szCs w:val="28"/>
+        </w:rPr>
+        <w:lastRenderedPageBreak/>
+        <w:t>Effect size of interest:</w:t>
+      </w:r>
+      <w:r>
+        <w:rPr>
+          <w:sz w:val="28"/>
+          <w:szCs w:val="28"/>
+        </w:rPr>
+        <w:t xml:space="preserve"> I will only say the age groups are different if one group spends about $1,000 more per customer than another. Anything smaller probably won’t justify changing the marketing plan</w:t>
+      </w:r>
+      <w:r>
+        <w:rPr>
+          <w:sz w:val="28"/>
+          <w:szCs w:val="28"/>
+        </w:rPr>
+        <w:t>.</w:t>
+      </w:r>
+    </w:p>
+    <w:p>
+      <w:pPr>
+        <w:pStyle w:val="ListParagraph"/>
+        <w:numPr>
+          <w:ilvl w:val="0"/>
+          <w:numId w:val="3"/>
+        </w:numPr>
+        <w:rPr>
+          <w:sz w:val="28"/>
+          <w:szCs w:val="28"/>
+        </w:rPr>
+      </w:pPr>
+      <w:r>
+        <w:rPr>
+          <w:b/>
+          <w:bCs/>
+          <w:sz w:val="28"/>
+          <w:szCs w:val="28"/>
+        </w:rPr>
+        <w:t>Significance level and power:</w:t>
+      </w:r>
+      <w:r>
+        <w:rPr>
+          <w:sz w:val="28"/>
+          <w:szCs w:val="28"/>
+        </w:rPr>
+        <w:t xml:space="preserve"> I will run the main test with α = 0.05. I want at least 80% power to catch a $1,000 spending difference with the customers we already have. Since I cannot change the sample size, I will look at the actual power afterward to see how strong the evidence is.</w:t>
+      </w:r>
+    </w:p>
+    <w:p>
+      <w:pPr>
+        <w:pStyle w:val="ListParagraph"/>
+        <w:numPr>
+          <w:ilvl w:val="0"/>
+          <w:numId w:val="2"/>
+        </w:numPr>
+        <w:tabs>
+          <w:tab w:val="left" w:pos="-180"/>
+        </w:tabs>
+        <w:ind w:left="-360" w:hanging="90"/>
+        <w:rPr>
+          <w:b/>
+          <w:bCs/>
+          <w:sz w:val="36"/>
+          <w:szCs w:val="36"/>
+        </w:rPr>
+      </w:pPr>
+      <w:r>
+        <w:rPr>
+          <w:b/>
+          <w:bCs/>
+          <w:sz w:val="36"/>
+          <w:szCs w:val="36"/>
+        </w:rPr>
+        <w:t>Step 1 – State the Hypotheses</w:t>
+      </w:r>
+    </w:p>
+    <w:p>
+      <w:pPr>
+        <w:pStyle w:val="ListParagraph"/>
+        <w:numPr>
+          <w:ilvl w:val="0"/>
+          <w:numId w:val="6"/>
+        </w:numPr>
+        <w:tabs>
+          <w:tab w:val="left" w:pos="-180"/>
+        </w:tabs>
+        <w:rPr>
+          <w:sz w:val="28"/>
+          <w:szCs w:val="28"/>
+        </w:rPr>
+      </w:pPr>
+      <w:r>
+        <w:rPr>
+          <w:b/>
+          <w:bCs/>
+          <w:sz w:val="28"/>
+          <w:szCs w:val="28"/>
+        </w:rPr>
+        <w:t xml:space="preserve">Null hypothesis (H₀): </w:t>
+      </w:r>
+      <w:r>
+        <w:rPr>
+          <w:sz w:val="28"/>
+          <w:szCs w:val="28"/>
+        </w:rPr>
+        <w:t xml:space="preserve">the mean total spend per customer is the same for all three age groups. In symbols: </w:t>
+      </w:r>
+      <w:proofErr w:type="spellStart"/>
+      <w:r>
+        <w:rPr>
+          <w:sz w:val="28"/>
+          <w:szCs w:val="28"/>
+        </w:rPr>
+        <w:t>μYoung</w:t>
+      </w:r>
+      <w:proofErr w:type="spellEnd"/>
+      <w:r>
+        <w:rPr>
+          <w:sz w:val="28"/>
+          <w:szCs w:val="28"/>
+        </w:rPr>
+        <w:t xml:space="preserve"> = </w:t>
+      </w:r>
+      <w:proofErr w:type="spellStart"/>
+      <w:r>
+        <w:rPr>
+          <w:sz w:val="28"/>
+          <w:szCs w:val="28"/>
+        </w:rPr>
+        <w:t>μMiddle</w:t>
+      </w:r>
+      <w:proofErr w:type="spellEnd"/>
+      <w:r>
+        <w:rPr>
+          <w:sz w:val="28"/>
+          <w:szCs w:val="28"/>
+        </w:rPr>
+        <w:t xml:space="preserve"> = </w:t>
+      </w:r>
+      <w:proofErr w:type="spellStart"/>
+      <w:r>
+        <w:rPr>
+          <w:sz w:val="28"/>
+          <w:szCs w:val="28"/>
+        </w:rPr>
+        <w:t>μOlder</w:t>
+      </w:r>
+      <w:proofErr w:type="spellEnd"/>
+      <w:r>
+        <w:rPr>
+          <w:sz w:val="28"/>
+          <w:szCs w:val="28"/>
+        </w:rPr>
+        <w:t>.</w:t>
+      </w:r>
+    </w:p>
+    <w:p>
+      <w:pPr>
+        <w:pStyle w:val="ListParagraph"/>
+        <w:numPr>
+          <w:ilvl w:val="0"/>
+          <w:numId w:val="6"/>
+        </w:numPr>
+        <w:tabs>
+          <w:tab w:val="left" w:pos="-180"/>
+        </w:tabs>
+        <w:rPr>
+          <w:sz w:val="28"/>
+          <w:szCs w:val="28"/>
+        </w:rPr>
+      </w:pPr>
+      <w:r>
+        <w:rPr>
+          <w:b/>
+          <w:bCs/>
+          <w:sz w:val="28"/>
+          <w:szCs w:val="28"/>
+        </w:rPr>
+        <w:t xml:space="preserve">Alternative hypothesis (H₁): </w:t>
+      </w:r>
+      <w:r>
+        <w:rPr>
+          <w:sz w:val="28"/>
+          <w:szCs w:val="28"/>
+        </w:rPr>
+        <w:t xml:space="preserve">at least one age-group mean is different. This is a two-sided, omnibus statement; the ANOVA will tell us if any </w:t>
+      </w:r>
+      <w:proofErr w:type="spellStart"/>
+      <w:r>
+        <w:rPr>
+          <w:sz w:val="28"/>
+          <w:szCs w:val="28"/>
+        </w:rPr>
+        <w:t>gro</w:t>
+      </w:r>
+      <w:proofErr w:type="spellEnd"/>
     </w:p>
     <w:sectPr>
       <w:pgSz w:w="12240" w:h="15840"/>
@@ -475,10 +749,123 @@
 <file path=word/numbering.xml><?xml version="1.0" encoding="utf-8"?>
 <w:numbering xmlns:wpc="http://schemas.microsoft.com/office/word/2010/wordprocessingCanvas" xmlns:cx="http://schemas.microsoft.com/office/drawing/2014/chartex" xmlns:cx1="http://schemas.microsoft.com/office/drawing/2015/9/8/chartex" xmlns:cx2="http://schemas.microsoft.com/office/drawing/2015/10/21/chartex" xmlns:cx3="http://schemas.microsoft.com/office/drawing/2016/5/9/chartex" xmlns:cx4="http://schemas.microsoft.com/office/drawing/2016/5/10/chartex" xmlns:cx5="http://schemas.microsoft.com/office/drawing/2016/5/11/chartex" xmlns:cx6="http://schemas.microsoft.com/office/drawing/2016/5/12/chartex" xmlns:cx7="http://schemas.microsoft.com/office/drawing/2016/5/13/chartex" xmlns:cx8="http://schemas.microsoft.com/office/drawing/2016/5/14/chartex" xmlns:mc="http://schemas.openxmlformats.org/markup-compatibility/2006" xmlns:aink="http://schemas.microsoft.com/office/drawing/2016/ink" xmlns:am3d="http://schemas.microsoft.com/office/drawing/2017/model3d" xmlns:o="urn:schemas-microsoft-com:office:office" xmlns:oel="http://schemas.microsoft.com/office/2019/extlst" xmlns:r="http://schemas.openxmlformats.org/officeDocument/2006/relationships" xmlns:m="http://schemas.openxmlformats.org/officeDocument/2006/math" xmlns:v="urn:schemas-microsoft-com:vml" xmlns:wp14="http://schemas.microsoft.com/office/word/2010/wordprocessingDrawing" xmlns:wp="http://schemas.openxmlformats.org/drawingml/2006/wordprocessingDrawing" xmlns:w10="urn:schemas-microsoft-com:office:word" xmlns:w="http://schemas.openxmlformats.org/wordprocessingml/2006/main" xmlns:w14="http://schemas.microsoft.com/office/word/2010/wordml" xmlns:w15="http://schemas.microsoft.com/office/word/2012/wordml" xmlns:w16cex="http://schemas.microsoft.com/office/word/2018/wordml/cex" xmlns:w16cid="http://schemas.microsoft.com/office/word/2016/wordml/cid" xmlns:w16="http://schemas.microsoft.com/office/word/2018/wordml" xmlns:w16du="http://schemas.microsoft.com/office/word/2023/wordml/word16du" xmlns:w16sdtdh="http://schemas.microsoft.com/office/word/2020/wordml/sdtdatahash" xmlns:w16sdtfl="http://schemas.microsoft.com/office/word/2024/wordml/sdtformatlock" xmlns:w16se="http://schemas.microsoft.com/office/word/2015/wordml/symex" xmlns:wpg="http://schemas.microsoft.com/office/word/2010/wordprocessingGroup" xmlns:wpi="http://schemas.microsoft.com/office/word/2010/wordprocessingInk" xmlns:wne="http://schemas.microsoft.com/office/word/2006/wordml" xmlns:wps="http://schemas.microsoft.com/office/word/2010/wordprocessingShape" mc:Ignorable="w14 w15 w16se w16cid w16 w16cex w16sdtdh w16sdtfl w16du wp14">
   <w:abstractNum w:abstractNumId="0" w15:restartNumberingAfterBreak="0">
+    <w:nsid w:val="029004C2"/>
+    <w:multiLevelType w:val="hybridMultilevel"/>
+    <w:tmpl w:val="80CA5712"/>
+    <w:lvl w:ilvl="0" w:tplc="04090001">
+      <w:start w:val="1"/>
+      <w:numFmt w:val="bullet"/>
+      <w:lvlText w:val=""/>
+      <w:lvlJc w:val="left"/>
+      <w:pPr>
+        <w:ind w:left="1080" w:hanging="360"/>
+      </w:pPr>
+      <w:rPr>
+        <w:rFonts w:ascii="Symbol" w:hAnsi="Symbol" w:hint="default"/>
+      </w:rPr>
+    </w:lvl>
+    <w:lvl w:ilvl="1" w:tplc="04090003" w:tentative="1">
+      <w:start w:val="1"/>
+      <w:numFmt w:val="bullet"/>
+      <w:lvlText w:val="o"/>
+      <w:lvlJc w:val="left"/>
+      <w:pPr>
+        <w:ind w:left="1800" w:hanging="360"/>
+      </w:pPr>
+      <w:rPr>
+        <w:rFonts w:ascii="Courier New" w:hAnsi="Courier New" w:cs="Courier New" w:hint="default"/>
+      </w:rPr>
+    </w:lvl>
+    <w:lvl w:ilvl="2" w:tplc="04090005" w:tentative="1">
+      <w:start w:val="1"/>
+      <w:numFmt w:val="bullet"/>
+      <w:lvlText w:val=""/>
+      <w:lvlJc w:val="left"/>
+      <w:pPr>
+        <w:ind w:left="2520" w:hanging="360"/>
+      </w:pPr>
+      <w:rPr>
+        <w:rFonts w:ascii="Wingdings" w:hAnsi="Wingdings" w:hint="default"/>
+      </w:rPr>
+    </w:lvl>
+    <w:lvl w:ilvl="3" w:tplc="04090001" w:tentative="1">
+      <w:start w:val="1"/>
+      <w:numFmt w:val="bullet"/>
+      <w:lvlText w:val=""/>
+      <w:lvlJc w:val="left"/>
+      <w:pPr>
+        <w:ind w:left="3240" w:hanging="360"/>
+      </w:pPr>
+      <w:rPr>
+        <w:rFonts w:ascii="Symbol" w:hAnsi="Symbol" w:hint="default"/>
+      </w:rPr>
+    </w:lvl>
+    <w:lvl w:ilvl="4" w:tplc="04090003" w:tentative="1">
+      <w:start w:val="1"/>
+      <w:numFmt w:val="bullet"/>
+      <w:lvlText w:val="o"/>
+      <w:lvlJc w:val="left"/>
+      <w:pPr>
+        <w:ind w:left="3960" w:hanging="360"/>
+      </w:pPr>
+      <w:rPr>
+        <w:rFonts w:ascii="Courier New" w:hAnsi="Courier New" w:cs="Courier New" w:hint="default"/>
+      </w:rPr>
+    </w:lvl>
+    <w:lvl w:ilvl="5" w:tplc="04090005" w:tentative="1">
+      <w:start w:val="1"/>
+      <w:numFmt w:val="bullet"/>
+      <w:lvlText w:val=""/>
+      <w:lvlJc w:val="left"/>
+      <w:pPr>
+        <w:ind w:left="4680" w:hanging="360"/>
+      </w:pPr>
+      <w:rPr>
+        <w:rFonts w:ascii="Wingdings" w:hAnsi="Wingdings" w:hint="default"/>
+      </w:rPr>
+    </w:lvl>
+    <w:lvl w:ilvl="6" w:tplc="04090001" w:tentative="1">
+      <w:start w:val="1"/>
+      <w:numFmt w:val="bullet"/>
+      <w:lvlText w:val=""/>
+      <w:lvlJc w:val="left"/>
+      <w:pPr>
+        <w:ind w:left="5400" w:hanging="360"/>
+      </w:pPr>
+      <w:rPr>
+        <w:rFonts w:ascii="Symbol" w:hAnsi="Symbol" w:hint="default"/>
+      </w:rPr>
+    </w:lvl>
+    <w:lvl w:ilvl="7" w:tplc="04090003" w:tentative="1">
+      <w:start w:val="1"/>
+      <w:numFmt w:val="bullet"/>
+      <w:lvlText w:val="o"/>
+      <w:lvlJc w:val="left"/>
+      <w:pPr>
+        <w:ind w:left="6120" w:hanging="360"/>
+      </w:pPr>
+      <w:rPr>
+        <w:rFonts w:ascii="Courier New" w:hAnsi="Courier New" w:cs="Courier New" w:hint="default"/>
+      </w:rPr>
+    </w:lvl>
+    <w:lvl w:ilvl="8" w:tplc="04090005" w:tentative="1">
+      <w:start w:val="1"/>
+      <w:numFmt w:val="bullet"/>
+      <w:lvlText w:val=""/>
+      <w:lvlJc w:val="left"/>
+      <w:pPr>
+        <w:ind w:left="6840" w:hanging="360"/>
+      </w:pPr>
+      <w:rPr>
+        <w:rFonts w:ascii="Wingdings" w:hAnsi="Wingdings" w:hint="default"/>
+      </w:rPr>
+    </w:lvl>
+  </w:abstractNum>
+  <w:abstractNum w:abstractNumId="1" w15:restartNumberingAfterBreak="0">
     <w:nsid w:val="032D06CC"/>
     <w:multiLevelType w:val="hybridMultilevel"/>
-    <w:tmpl w:val="A65A4EE4"/>
-    <w:lvl w:ilvl="0" w:tplc="04090001">
+    <w:tmpl w:val="6E60E9D0"/>
+    <w:lvl w:ilvl="0" w:tplc="62DAC946">
       <w:start w:val="1"/>
       <w:numFmt w:val="bullet"/>
       <w:lvlText w:val=""/>
@@ -488,6 +875,8 @@
       </w:pPr>
       <w:rPr>
         <w:rFonts w:ascii="Symbol" w:hAnsi="Symbol" w:hint="default"/>
+        <w:sz w:val="28"/>
+        <w:szCs w:val="28"/>
       </w:rPr>
     </w:lvl>
     <w:lvl w:ilvl="1" w:tplc="D4C87732">
@@ -589,7 +978,122 @@
       </w:rPr>
     </w:lvl>
   </w:abstractNum>
-  <w:abstractNum w:abstractNumId="1" w15:restartNumberingAfterBreak="0">
+  <w:abstractNum w:abstractNumId="2" w15:restartNumberingAfterBreak="0">
+    <w:nsid w:val="29887E33"/>
+    <w:multiLevelType w:val="hybridMultilevel"/>
+    <w:tmpl w:val="FF20370A"/>
+    <w:lvl w:ilvl="0" w:tplc="0784905E">
+      <w:start w:val="1"/>
+      <w:numFmt w:val="bullet"/>
+      <w:lvlText w:val=""/>
+      <w:lvlJc w:val="left"/>
+      <w:pPr>
+        <w:ind w:left="360" w:hanging="360"/>
+      </w:pPr>
+      <w:rPr>
+        <w:rFonts w:ascii="Symbol" w:hAnsi="Symbol" w:hint="default"/>
+        <w:sz w:val="28"/>
+        <w:szCs w:val="28"/>
+      </w:rPr>
+    </w:lvl>
+    <w:lvl w:ilvl="1" w:tplc="04090003" w:tentative="1">
+      <w:start w:val="1"/>
+      <w:numFmt w:val="bullet"/>
+      <w:lvlText w:val="o"/>
+      <w:lvlJc w:val="left"/>
+      <w:pPr>
+        <w:ind w:left="1080" w:hanging="360"/>
+      </w:pPr>
+      <w:rPr>
+        <w:rFonts w:ascii="Courier New" w:hAnsi="Courier New" w:cs="Courier New" w:hint="default"/>
+      </w:rPr>
+    </w:lvl>
+    <w:lvl w:ilvl="2" w:tplc="04090005" w:tentative="1">
+      <w:start w:val="1"/>
+      <w:numFmt w:val="bullet"/>
+      <w:lvlText w:val=""/>
+      <w:lvlJc w:val="left"/>
+      <w:pPr>
+        <w:ind w:left="1800" w:hanging="360"/>
+      </w:pPr>
+      <w:rPr>
+        <w:rFonts w:ascii="Wingdings" w:hAnsi="Wingdings" w:hint="default"/>
+      </w:rPr>
+    </w:lvl>
+    <w:lvl w:ilvl="3" w:tplc="04090001" w:tentative="1">
+      <w:start w:val="1"/>
+      <w:numFmt w:val="bullet"/>
+      <w:lvlText w:val=""/>
+      <w:lvlJc w:val="left"/>
+      <w:pPr>
+        <w:ind w:left="2520" w:hanging="360"/>
+      </w:pPr>
+      <w:rPr>
+        <w:rFonts w:ascii="Symbol" w:hAnsi="Symbol" w:hint="default"/>
+      </w:rPr>
+    </w:lvl>
+    <w:lvl w:ilvl="4" w:tplc="04090003" w:tentative="1">
+      <w:start w:val="1"/>
+      <w:numFmt w:val="bullet"/>
+      <w:lvlText w:val="o"/>
+      <w:lvlJc w:val="left"/>
+      <w:pPr>
+        <w:ind w:left="3240" w:hanging="360"/>
+      </w:pPr>
+      <w:rPr>
+        <w:rFonts w:ascii="Courier New" w:hAnsi="Courier New" w:cs="Courier New" w:hint="default"/>
+      </w:rPr>
+    </w:lvl>
+    <w:lvl w:ilvl="5" w:tplc="04090005" w:tentative="1">
+      <w:start w:val="1"/>
+      <w:numFmt w:val="bullet"/>
+      <w:lvlText w:val=""/>
+      <w:lvlJc w:val="left"/>
+      <w:pPr>
+        <w:ind w:left="3960" w:hanging="360"/>
+      </w:pPr>
+      <w:rPr>
+        <w:rFonts w:ascii="Wingdings" w:hAnsi="Wingdings" w:hint="default"/>
+      </w:rPr>
+    </w:lvl>
+    <w:lvl w:ilvl="6" w:tplc="04090001" w:tentative="1">
+      <w:start w:val="1"/>
+      <w:numFmt w:val="bullet"/>
+      <w:lvlText w:val=""/>
+      <w:lvlJc w:val="left"/>
+      <w:pPr>
+        <w:ind w:left="4680" w:hanging="360"/>
+      </w:pPr>
+      <w:rPr>
+        <w:rFonts w:ascii="Symbol" w:hAnsi="Symbol" w:hint="default"/>
+      </w:rPr>
+    </w:lvl>
+    <w:lvl w:ilvl="7" w:tplc="04090003" w:tentative="1">
+      <w:start w:val="1"/>
+      <w:numFmt w:val="bullet"/>
+      <w:lvlText w:val="o"/>
+      <w:lvlJc w:val="left"/>
+      <w:pPr>
+        <w:ind w:left="5400" w:hanging="360"/>
+      </w:pPr>
+      <w:rPr>
+        <w:rFonts w:ascii="Courier New" w:hAnsi="Courier New" w:cs="Courier New" w:hint="default"/>
+      </w:rPr>
+    </w:lvl>
+    <w:lvl w:ilvl="8" w:tplc="04090005" w:tentative="1">
+      <w:start w:val="1"/>
+      <w:numFmt w:val="bullet"/>
+      <w:lvlText w:val=""/>
+      <w:lvlJc w:val="left"/>
+      <w:pPr>
+        <w:ind w:left="6120" w:hanging="360"/>
+      </w:pPr>
+      <w:rPr>
+        <w:rFonts w:ascii="Wingdings" w:hAnsi="Wingdings" w:hint="default"/>
+      </w:rPr>
+    </w:lvl>
+  </w:abstractNum>
+  <w:abstractNum w:abstractNumId="3" w15:restartNumberingAfterBreak="0">
     <w:nsid w:val="31EF50FC"/>
     <w:multiLevelType w:val="multilevel"/>
     <w:tmpl w:val="275425CE"/>
@@ -738,7 +1242,7 @@
       </w:rPr>
     </w:lvl>
   </w:abstractNum>
-  <w:abstractNum w:abstractNumId="2" w15:restartNumberingAfterBreak="0">
+  <w:abstractNum w:abstractNumId="4" w15:restartNumberingAfterBreak="0">
     <w:nsid w:val="66192BB9"/>
     <w:multiLevelType w:val="hybridMultilevel"/>
     <w:tmpl w:val="7CB25266"/>
@@ -754,7 +1258,7 @@
         <w:rFonts w:hint="default"/>
       </w:rPr>
     </w:lvl>
-    <w:lvl w:ilvl="1" w:tplc="04090019" w:tentative="1">
+    <w:lvl w:ilvl="1" w:tplc="04090019">
       <w:start w:val="1"/>
       <w:numFmt w:val="lowerLetter"/>
       <w:lvlText w:val="%2."/>
@@ -763,7 +1267,7 @@
         <w:ind w:left="1440" w:hanging="360"/>
       </w:pPr>
     </w:lvl>
-    <w:lvl w:ilvl="2" w:tplc="0409001B" w:tentative="1">
+    <w:lvl w:ilvl="2" w:tplc="0409001B">
       <w:start w:val="1"/>
       <w:numFmt w:val="lowerRoman"/>
       <w:lvlText w:val="%3."/>
@@ -772,7 +1276,7 @@
         <w:ind w:left="2160" w:hanging="180"/>
       </w:pPr>
     </w:lvl>
-    <w:lvl w:ilvl="3" w:tplc="0409000F" w:tentative="1">
+    <w:lvl w:ilvl="3" w:tplc="0409000F">
       <w:start w:val="1"/>
       <w:numFmt w:val="decimal"/>
       <w:lvlText w:val="%4."/>
@@ -781,7 +1285,7 @@
         <w:ind w:left="2880" w:hanging="360"/>
       </w:pPr>
     </w:lvl>
-    <w:lvl w:ilvl="4" w:tplc="04090019" w:tentative="1">
+    <w:lvl w:ilvl="4" w:tplc="04090019">
       <w:start w:val="1"/>
       <w:numFmt w:val="lowerLetter"/>
       <w:lvlText w:val="%5."/>
@@ -790,7 +1294,7 @@
         <w:ind w:left="3600" w:hanging="360"/>
       </w:pPr>
     </w:lvl>
-    <w:lvl w:ilvl="5" w:tplc="0409001B" w:tentative="1">
+    <w:lvl w:ilvl="5" w:tplc="0409001B">
       <w:start w:val="1"/>
       <w:numFmt w:val="lowerRoman"/>
       <w:lvlText w:val="%6."/>
@@ -799,7 +1303,7 @@
         <w:ind w:left="4320" w:hanging="180"/>
       </w:pPr>
     </w:lvl>
-    <w:lvl w:ilvl="6" w:tplc="0409000F" w:tentative="1">
+    <w:lvl w:ilvl="6" w:tplc="0409000F">
       <w:start w:val="1"/>
       <w:numFmt w:val="decimal"/>
       <w:lvlText w:val="%7."/>
@@ -808,7 +1312,7 @@
         <w:ind w:left="5040" w:hanging="360"/>
       </w:pPr>
     </w:lvl>
-    <w:lvl w:ilvl="7" w:tplc="04090019" w:tentative="1">
+    <w:lvl w:ilvl="7" w:tplc="04090019">
       <w:start w:val="1"/>
       <w:numFmt w:val="lowerLetter"/>
       <w:lvlText w:val="%8."/>
@@ -817,7 +1321,7 @@
         <w:ind w:left="5760" w:hanging="360"/>
       </w:pPr>
     </w:lvl>
-    <w:lvl w:ilvl="8" w:tplc="0409001B" w:tentative="1">
+    <w:lvl w:ilvl="8" w:tplc="0409001B">
       <w:start w:val="1"/>
       <w:numFmt w:val="lowerRoman"/>
       <w:lvlText w:val="%9."/>
@@ -828,6 +1332,15 @@
     </w:lvl>
   </w:abstractNum>
   <w:num w:numId="1" w16cid:durableId="471217720">
+    <w:abstractNumId w:val="3"/>
+  </w:num>
+  <w:num w:numId="2" w16cid:durableId="939869409">
+    <w:abstractNumId w:val="4"/>
+  </w:num>
+  <w:num w:numId="3" w16cid:durableId="1518881519">
+    <w:abstractNumId w:val="1"/>
+  </w:num>
+  <w:num w:numId="4" w16cid:durableId="1295990903">
     <w:abstractNumId w:val="1"/>
     <w:lvlOverride w:ilvl="0"/>
     <w:lvlOverride w:ilvl="1"/>
@@ -839,11 +1352,11 @@
     <w:lvlOverride w:ilvl="7"/>
     <w:lvlOverride w:ilvl="8"/>
   </w:num>
-  <w:num w:numId="2" w16cid:durableId="939869409">
+  <w:num w:numId="5" w16cid:durableId="2089686453">
+    <w:abstractNumId w:val="0"/>
+  </w:num>
+  <w:num w:numId="6" w16cid:durableId="1941177548">
     <w:abstractNumId w:val="2"/>
-  </w:num>
-  <w:num w:numId="3" w16cid:durableId="1518881519">
-    <w:abstractNumId w:val="0"/>
   </w:num>
 </w:numbering>
 </file>

</xml_diff>